<commit_message>
answered the first question in the training
جاوبت على السؤال الأول تبع ليش الجافا تعتبر
Strongly typed language
</commit_message>
<xml_diff>
--- a/JavaHomework/Homework_2.docx
+++ b/JavaHomework/Homework_2.docx
@@ -4,27 +4,240 @@
   <w:body>
     <w:p>
       <w:pPr>
-        <w:pStyle w:val="ListParagraph"/>
+        <w:pStyle w:val="a3"/>
         <w:numPr>
           <w:ilvl w:val="0"/>
           <w:numId w:val="1"/>
         </w:numPr>
         <w:rPr>
-          <w:sz w:val="32"/>
-          <w:szCs w:val="32"/>
-          <w:lang w:bidi="ar-SY"/>
-        </w:rPr>
-      </w:pPr>
-      <w:r>
-        <w:rPr>
           <w:rFonts w:hint="cs"/>
           <w:sz w:val="32"/>
           <w:szCs w:val="32"/>
-          <w:rtl/>
-          <w:lang w:bidi="ar-SY"/>
-        </w:rPr>
-        <w:t>*************</w:t>
-      </w:r>
+          <w:lang w:bidi="ar-SY"/>
+        </w:rPr>
+      </w:pPr>
+      <w:r>
+        <w:rPr>
+          <w:rFonts w:hint="cs"/>
+          <w:sz w:val="32"/>
+          <w:szCs w:val="32"/>
+          <w:rtl/>
+          <w:lang w:bidi="ar-SY"/>
+        </w:rPr>
+        <w:t xml:space="preserve">لأننا نقوم بتحدد نمط المتحول أي اننا نقوم بإخبار ال </w:t>
+      </w:r>
+      <w:r>
+        <w:rPr>
+          <w:sz w:val="32"/>
+          <w:szCs w:val="32"/>
+          <w:lang w:bidi="ar-SY"/>
+        </w:rPr>
+        <w:t xml:space="preserve">compiler </w:t>
+      </w:r>
+      <w:r>
+        <w:rPr>
+          <w:rFonts w:hint="cs"/>
+          <w:sz w:val="32"/>
+          <w:szCs w:val="32"/>
+          <w:rtl/>
+          <w:lang w:bidi="ar-SY"/>
+        </w:rPr>
+        <w:t xml:space="preserve"> ما هو نمط المعطيات المراد للمتحول </w:t>
+      </w:r>
+      <w:r>
+        <w:rPr>
+          <w:rFonts w:hint="cs"/>
+          <w:sz w:val="32"/>
+          <w:szCs w:val="32"/>
+          <w:rtl/>
+          <w:lang w:bidi="ar-SY"/>
+        </w:rPr>
+        <w:br/>
+        <w:t>مثال :</w:t>
+      </w:r>
+    </w:p>
+    <w:p>
+      <w:pPr>
+        <w:pStyle w:val="a3"/>
+        <w:bidi w:val="0"/>
+        <w:rPr>
+          <w:sz w:val="32"/>
+          <w:szCs w:val="32"/>
+          <w:lang w:bidi="ar-SY"/>
+        </w:rPr>
+      </w:pPr>
+      <w:r>
+        <w:rPr>
+          <w:sz w:val="32"/>
+          <w:szCs w:val="32"/>
+          <w:lang w:bidi="ar-SY"/>
+        </w:rPr>
+        <w:t>Int x  = 3 ;</w:t>
+      </w:r>
+    </w:p>
+    <w:p>
+      <w:pPr>
+        <w:pStyle w:val="a3"/>
+        <w:rPr>
+          <w:rFonts w:ascii="Georgia" w:hAnsi="Georgia" w:hint="cs"/>
+          <w:color w:val="333333"/>
+          <w:sz w:val="32"/>
+          <w:szCs w:val="32"/>
+          <w:rtl/>
+          <w:lang w:bidi="ar-SY"/>
+        </w:rPr>
+      </w:pPr>
+      <w:r>
+        <w:rPr>
+          <w:rFonts w:hint="cs"/>
+          <w:sz w:val="32"/>
+          <w:szCs w:val="32"/>
+          <w:rtl/>
+          <w:lang w:bidi="ar-SY"/>
+        </w:rPr>
+        <w:t xml:space="preserve">اما  ال </w:t>
+      </w:r>
+      <w:r>
+        <w:rPr>
+          <w:rFonts w:ascii="Georgia" w:hAnsi="Georgia"/>
+          <w:color w:val="333333"/>
+          <w:sz w:val="32"/>
+          <w:szCs w:val="32"/>
+        </w:rPr>
+        <w:t>loosely typed languages</w:t>
+      </w:r>
+      <w:r>
+        <w:rPr>
+          <w:rFonts w:ascii="Georgia" w:hAnsi="Georgia" w:hint="cs"/>
+          <w:color w:val="333333"/>
+          <w:sz w:val="32"/>
+          <w:szCs w:val="32"/>
+          <w:rtl/>
+          <w:lang w:bidi="ar-SY"/>
+        </w:rPr>
+        <w:t xml:space="preserve"> </w:t>
+      </w:r>
+      <w:r>
+        <w:rPr>
+          <w:rFonts w:ascii="Georgia" w:hAnsi="Georgia" w:hint="cs"/>
+          <w:color w:val="333333"/>
+          <w:sz w:val="32"/>
+          <w:szCs w:val="32"/>
+          <w:rtl/>
+          <w:lang w:bidi="ar-SY"/>
+        </w:rPr>
+        <w:t>يكون الحجز دون تحديد نمط معين</w:t>
+      </w:r>
+    </w:p>
+    <w:p>
+      <w:pPr>
+        <w:pStyle w:val="a3"/>
+        <w:rPr>
+          <w:rFonts w:ascii="Georgia" w:hAnsi="Georgia"/>
+          <w:color w:val="333333"/>
+          <w:sz w:val="32"/>
+          <w:szCs w:val="32"/>
+          <w:lang w:bidi="ar-SY"/>
+        </w:rPr>
+      </w:pPr>
+      <w:r>
+        <w:rPr>
+          <w:rFonts w:ascii="Georgia" w:hAnsi="Georgia" w:hint="cs"/>
+          <w:color w:val="333333"/>
+          <w:sz w:val="32"/>
+          <w:szCs w:val="32"/>
+          <w:rtl/>
+          <w:lang w:bidi="ar-SY"/>
+        </w:rPr>
+        <w:t xml:space="preserve">مثال </w:t>
+      </w:r>
+      <w:r>
+        <w:rPr>
+          <w:rFonts w:ascii="Georgia" w:hAnsi="Georgia"/>
+          <w:color w:val="333333"/>
+          <w:sz w:val="32"/>
+          <w:szCs w:val="32"/>
+          <w:lang w:bidi="ar-SY"/>
+        </w:rPr>
+        <w:t>in javascript</w:t>
+      </w:r>
+      <w:r>
+        <w:rPr>
+          <w:rFonts w:ascii="Georgia" w:hAnsi="Georgia" w:hint="cs"/>
+          <w:color w:val="333333"/>
+          <w:sz w:val="32"/>
+          <w:szCs w:val="32"/>
+          <w:rtl/>
+          <w:lang w:bidi="ar-SY"/>
+        </w:rPr>
+        <w:t xml:space="preserve">: </w:t>
+      </w:r>
+    </w:p>
+    <w:p>
+      <w:pPr>
+        <w:pStyle w:val="a3"/>
+        <w:bidi w:val="0"/>
+        <w:rPr>
+          <w:rFonts w:ascii="Georgia" w:hAnsi="Georgia"/>
+          <w:color w:val="333333"/>
+        </w:rPr>
+      </w:pPr>
+      <w:r>
+        <w:rPr>
+          <w:rFonts w:ascii="Georgia" w:hAnsi="Georgia"/>
+          <w:color w:val="333333"/>
+        </w:rPr>
+        <w:t>var marks = 20 ;</w:t>
+      </w:r>
+    </w:p>
+    <w:p>
+      <w:pPr>
+        <w:pStyle w:val="a3"/>
+        <w:bidi w:val="0"/>
+        <w:rPr>
+          <w:rFonts w:ascii="Georgia" w:hAnsi="Georgia"/>
+          <w:color w:val="333333"/>
+        </w:rPr>
+      </w:pPr>
+      <w:r>
+        <w:rPr>
+          <w:rFonts w:ascii="Georgia" w:hAnsi="Georgia"/>
+          <w:color w:val="333333"/>
+        </w:rPr>
+        <w:t>var str =”1dfgdfgdfg” ;</w:t>
+      </w:r>
+    </w:p>
+    <w:p>
+      <w:pPr>
+        <w:pStyle w:val="a3"/>
+        <w:bidi w:val="0"/>
+        <w:rPr>
+          <w:rFonts w:ascii="Georgia" w:hAnsi="Georgia" w:hint="cs"/>
+          <w:color w:val="333333"/>
+          <w:sz w:val="32"/>
+          <w:szCs w:val="32"/>
+          <w:rtl/>
+          <w:lang w:bidi="ar-SY"/>
+        </w:rPr>
+      </w:pPr>
+      <w:r>
+        <w:rPr>
+          <w:rFonts w:ascii="Georgia" w:hAnsi="Georgia"/>
+          <w:color w:val="333333"/>
+        </w:rPr>
+        <w:t>var raining = true ;</w:t>
+      </w:r>
+    </w:p>
+    <w:p>
+      <w:pPr>
+        <w:pStyle w:val="a3"/>
+        <w:bidi w:val="0"/>
+        <w:rPr>
+          <w:sz w:val="32"/>
+          <w:szCs w:val="32"/>
+          <w:lang w:bidi="ar-SY"/>
+        </w:rPr>
+      </w:pPr>
     </w:p>
     <w:p>
       <w:pPr>
@@ -47,7 +260,7 @@
     </w:p>
     <w:tbl>
       <w:tblPr>
-        <w:tblStyle w:val="TableGrid"/>
+        <w:tblStyle w:val="a4"/>
         <w:bidiVisual/>
         <w:tblW w:w="0" w:type="auto"/>
         <w:tblLook w:val="04A0"/>
@@ -64,7 +277,6 @@
           <w:p>
             <w:pPr>
               <w:rPr>
-                <w:rFonts w:hint="cs"/>
                 <w:color w:val="FF0000"/>
                 <w:sz w:val="36"/>
                 <w:szCs w:val="36"/>
@@ -91,7 +303,6 @@
               </w:rPr>
               <w:t xml:space="preserve"> </w:t>
             </w:r>
-            <w:proofErr w:type="spellStart"/>
             <w:r>
               <w:rPr>
                 <w:rFonts w:ascii="Arial" w:hAnsi="Arial" w:cs="Arial"/>
@@ -122,7 +333,6 @@
               </w:rPr>
               <w:t>ة</w:t>
             </w:r>
-            <w:proofErr w:type="spellEnd"/>
           </w:p>
         </w:tc>
         <w:tc>
@@ -132,7 +342,6 @@
           <w:p>
             <w:pPr>
               <w:rPr>
-                <w:rFonts w:hint="cs"/>
                 <w:color w:val="92D050"/>
                 <w:sz w:val="36"/>
                 <w:szCs w:val="36"/>
@@ -200,7 +409,6 @@
           <w:p>
             <w:pPr>
               <w:rPr>
-                <w:rFonts w:hint="cs"/>
                 <w:sz w:val="32"/>
                 <w:szCs w:val="32"/>
                 <w:rtl/>
@@ -226,7 +434,6 @@
           <w:p>
             <w:pPr>
               <w:rPr>
-                <w:rFonts w:hint="cs"/>
                 <w:sz w:val="32"/>
                 <w:szCs w:val="32"/>
                 <w:rtl/>
@@ -316,7 +523,6 @@
     <w:p>
       <w:pPr>
         <w:rPr>
-          <w:rFonts w:hint="cs"/>
           <w:sz w:val="32"/>
           <w:szCs w:val="32"/>
           <w:rtl/>
@@ -331,7 +537,6 @@
         <w:adjustRightInd w:val="0"/>
         <w:spacing w:after="0" w:line="240" w:lineRule="auto"/>
         <w:rPr>
-          <w:rFonts w:hint="cs"/>
           <w:sz w:val="32"/>
           <w:szCs w:val="32"/>
           <w:rtl/>
@@ -360,7 +565,6 @@
           <w:lang w:bidi="ar-SY"/>
         </w:rPr>
       </w:pPr>
-      <w:proofErr w:type="spellStart"/>
       <w:r>
         <w:rPr>
           <w:sz w:val="32"/>
@@ -369,7 +573,6 @@
         </w:rPr>
         <w:t>boolean</w:t>
       </w:r>
-      <w:proofErr w:type="spellEnd"/>
       <w:r>
         <w:rPr>
           <w:rFonts w:ascii="Georgia,Bold" w:hAnsi="Georgia,Bold" w:cs="Georgia,Bold"/>
@@ -440,23 +643,13 @@
         </w:rPr>
         <w:t>,</w:t>
       </w:r>
-      <w:proofErr w:type="spellStart"/>
-      <w:r>
-        <w:rPr>
-          <w:sz w:val="32"/>
-          <w:szCs w:val="32"/>
-          <w:lang w:bidi="ar-SY"/>
-        </w:rPr>
-        <w:t>int</w:t>
-      </w:r>
-      <w:proofErr w:type="spellEnd"/>
-      <w:r>
-        <w:rPr>
-          <w:sz w:val="32"/>
-          <w:szCs w:val="32"/>
-          <w:lang w:bidi="ar-SY"/>
-        </w:rPr>
-        <w:t xml:space="preserve"> </w:t>
+      <w:r>
+        <w:rPr>
+          <w:sz w:val="32"/>
+          <w:szCs w:val="32"/>
+          <w:lang w:bidi="ar-SY"/>
+        </w:rPr>
+        <w:t xml:space="preserve">int </w:t>
       </w:r>
       <w:r>
         <w:rPr>
@@ -530,7 +723,6 @@
         <w:adjustRightInd w:val="0"/>
         <w:spacing w:after="0" w:line="240" w:lineRule="auto"/>
         <w:rPr>
-          <w:rFonts w:hint="cs"/>
           <w:sz w:val="32"/>
           <w:szCs w:val="32"/>
           <w:rtl/>
@@ -565,7 +757,6 @@
         <w:adjustRightInd w:val="0"/>
         <w:spacing w:after="0" w:line="240" w:lineRule="auto"/>
         <w:rPr>
-          <w:rFonts w:hint="cs"/>
           <w:sz w:val="32"/>
           <w:szCs w:val="32"/>
           <w:rtl/>
@@ -596,23 +787,13 @@
           <w:lang w:bidi="ar-SY"/>
         </w:rPr>
       </w:pPr>
-      <w:proofErr w:type="spellStart"/>
-      <w:r>
-        <w:rPr>
-          <w:sz w:val="32"/>
-          <w:szCs w:val="32"/>
-          <w:lang w:bidi="ar-SY"/>
-        </w:rPr>
-        <w:t>Integer.parseInt</w:t>
-      </w:r>
-      <w:proofErr w:type="spellEnd"/>
-      <w:r>
-        <w:rPr>
-          <w:sz w:val="32"/>
-          <w:szCs w:val="32"/>
-          <w:lang w:bidi="ar-SY"/>
-        </w:rPr>
-        <w:t>(</w:t>
+      <w:r>
+        <w:rPr>
+          <w:sz w:val="32"/>
+          <w:szCs w:val="32"/>
+          <w:lang w:bidi="ar-SY"/>
+        </w:rPr>
+        <w:t>Integer.parseInt(</w:t>
       </w:r>
       <w:r>
         <w:rPr>
@@ -676,23 +857,13 @@
           <w:lang w:bidi="ar-SY"/>
         </w:rPr>
       </w:pPr>
-      <w:proofErr w:type="spellStart"/>
-      <w:r>
-        <w:rPr>
-          <w:sz w:val="32"/>
-          <w:szCs w:val="32"/>
-          <w:lang w:bidi="ar-SY"/>
-        </w:rPr>
-        <w:t>Integer.parseInt</w:t>
-      </w:r>
-      <w:proofErr w:type="spellEnd"/>
-      <w:r>
-        <w:rPr>
-          <w:sz w:val="32"/>
-          <w:szCs w:val="32"/>
-          <w:lang w:bidi="ar-SY"/>
-        </w:rPr>
-        <w:t>(</w:t>
+      <w:r>
+        <w:rPr>
+          <w:sz w:val="32"/>
+          <w:szCs w:val="32"/>
+          <w:lang w:bidi="ar-SY"/>
+        </w:rPr>
+        <w:t>Integer.parseInt(</w:t>
       </w:r>
       <w:r>
         <w:rPr>
@@ -732,23 +903,13 @@
           <w:lang w:bidi="ar-SY"/>
         </w:rPr>
       </w:pPr>
-      <w:proofErr w:type="spellStart"/>
-      <w:r>
-        <w:rPr>
-          <w:sz w:val="32"/>
-          <w:szCs w:val="32"/>
-          <w:lang w:bidi="ar-SY"/>
-        </w:rPr>
-        <w:t>Integer.parseInt</w:t>
-      </w:r>
-      <w:proofErr w:type="spellEnd"/>
-      <w:r>
-        <w:rPr>
-          <w:sz w:val="32"/>
-          <w:szCs w:val="32"/>
-          <w:lang w:bidi="ar-SY"/>
-        </w:rPr>
-        <w:t>(</w:t>
+      <w:r>
+        <w:rPr>
+          <w:sz w:val="32"/>
+          <w:szCs w:val="32"/>
+          <w:lang w:bidi="ar-SY"/>
+        </w:rPr>
+        <w:t>Integer.parseInt(</w:t>
       </w:r>
       <w:r>
         <w:rPr>
@@ -812,7 +973,6 @@
           <w:lang w:bidi="ar-SY"/>
         </w:rPr>
       </w:pPr>
-      <w:proofErr w:type="spellStart"/>
       <w:r>
         <w:rPr>
           <w:sz w:val="32"/>
@@ -821,7 +981,6 @@
         </w:rPr>
         <w:t>Short.parseShort</w:t>
       </w:r>
-      <w:proofErr w:type="spellEnd"/>
       <w:r>
         <w:rPr>
           <w:sz w:val="32"/>
@@ -844,23 +1003,13 @@
           <w:lang w:bidi="ar-SY"/>
         </w:rPr>
       </w:pPr>
-      <w:proofErr w:type="spellStart"/>
-      <w:r>
-        <w:rPr>
-          <w:sz w:val="32"/>
-          <w:szCs w:val="32"/>
-          <w:lang w:bidi="ar-SY"/>
-        </w:rPr>
-        <w:t>Byte.parseByte</w:t>
-      </w:r>
-      <w:proofErr w:type="spellEnd"/>
-      <w:r>
-        <w:rPr>
-          <w:sz w:val="32"/>
-          <w:szCs w:val="32"/>
-          <w:lang w:bidi="ar-SY"/>
-        </w:rPr>
-        <w:t>()</w:t>
+      <w:r>
+        <w:rPr>
+          <w:sz w:val="32"/>
+          <w:szCs w:val="32"/>
+          <w:lang w:bidi="ar-SY"/>
+        </w:rPr>
+        <w:t>Byte.parseByte()</w:t>
       </w:r>
     </w:p>
     <w:p>
@@ -890,23 +1039,13 @@
           <w:lang w:bidi="ar-SY"/>
         </w:rPr>
       </w:pPr>
-      <w:proofErr w:type="spellStart"/>
-      <w:r>
-        <w:rPr>
-          <w:sz w:val="32"/>
-          <w:szCs w:val="32"/>
-          <w:lang w:bidi="ar-SY"/>
-        </w:rPr>
-        <w:t>Double.parseDouble</w:t>
-      </w:r>
-      <w:proofErr w:type="spellEnd"/>
-      <w:r>
-        <w:rPr>
-          <w:sz w:val="32"/>
-          <w:szCs w:val="32"/>
-          <w:lang w:bidi="ar-SY"/>
-        </w:rPr>
-        <w:t>(</w:t>
+      <w:r>
+        <w:rPr>
+          <w:sz w:val="32"/>
+          <w:szCs w:val="32"/>
+          <w:lang w:bidi="ar-SY"/>
+        </w:rPr>
+        <w:t>Double.parseDouble(</w:t>
       </w:r>
       <w:r>
         <w:rPr>
@@ -946,23 +1085,13 @@
           <w:lang w:bidi="ar-SY"/>
         </w:rPr>
       </w:pPr>
-      <w:proofErr w:type="spellStart"/>
-      <w:r>
-        <w:rPr>
-          <w:sz w:val="32"/>
-          <w:szCs w:val="32"/>
-          <w:lang w:bidi="ar-SY"/>
-        </w:rPr>
-        <w:t>Double.parseDouble</w:t>
-      </w:r>
-      <w:proofErr w:type="spellEnd"/>
-      <w:r>
-        <w:rPr>
-          <w:sz w:val="32"/>
-          <w:szCs w:val="32"/>
-          <w:lang w:bidi="ar-SY"/>
-        </w:rPr>
-        <w:t>(</w:t>
+      <w:r>
+        <w:rPr>
+          <w:sz w:val="32"/>
+          <w:szCs w:val="32"/>
+          <w:lang w:bidi="ar-SY"/>
+        </w:rPr>
+        <w:t>Double.parseDouble(</w:t>
       </w:r>
       <w:r>
         <w:rPr>
@@ -997,7 +1126,6 @@
         <w:adjustRightInd w:val="0"/>
         <w:spacing w:after="0" w:line="240" w:lineRule="auto"/>
         <w:rPr>
-          <w:rFonts w:hint="cs"/>
           <w:sz w:val="32"/>
           <w:szCs w:val="32"/>
           <w:rtl/>
@@ -1028,23 +1156,13 @@
           <w:lang w:bidi="ar-SY"/>
         </w:rPr>
       </w:pPr>
-      <w:proofErr w:type="spellStart"/>
-      <w:r>
-        <w:rPr>
-          <w:sz w:val="32"/>
-          <w:szCs w:val="32"/>
-          <w:lang w:bidi="ar-SY"/>
-        </w:rPr>
-        <w:t>Float.parseFloat</w:t>
-      </w:r>
-      <w:proofErr w:type="spellEnd"/>
-      <w:r>
-        <w:rPr>
-          <w:sz w:val="32"/>
-          <w:szCs w:val="32"/>
-          <w:lang w:bidi="ar-SY"/>
-        </w:rPr>
-        <w:t>()</w:t>
+      <w:r>
+        <w:rPr>
+          <w:sz w:val="32"/>
+          <w:szCs w:val="32"/>
+          <w:lang w:bidi="ar-SY"/>
+        </w:rPr>
+        <w:t>Float.parseFloat()</w:t>
       </w:r>
     </w:p>
     <w:p>
@@ -1054,7 +1172,6 @@
         <w:adjustRightInd w:val="0"/>
         <w:spacing w:after="0" w:line="240" w:lineRule="auto"/>
         <w:rPr>
-          <w:rFonts w:hint="cs"/>
           <w:sz w:val="32"/>
           <w:szCs w:val="32"/>
           <w:rtl/>
@@ -1086,6 +1203,7 @@
         </w:rPr>
       </w:pPr>
       <w:r>
+        <w:lastRenderedPageBreak/>
         <w:pict>
           <v:shapetype id="_x0000_t75" coordsize="21600,21600" o:spt="75" o:preferrelative="t" path="m@4@5l@4@11@9@11@9@5xe" filled="f" stroked="f">
             <v:stroke joinstyle="miter"/>
@@ -1122,7 +1240,6 @@
       </w:r>
       <w:r>
         <w:rPr>
-          <w:rStyle w:val="Normal"/>
           <w:rFonts w:ascii="Times New Roman" w:eastAsia="Times New Roman" w:hAnsi="Times New Roman" w:cs="Times New Roman"/>
           <w:snapToGrid w:val="0"/>
           <w:color w:val="000000"/>
@@ -1132,7 +1249,6 @@
           <w:u w:color="000000"/>
           <w:bdr w:val="none" w:sz="0" w:space="0" w:color="000000"/>
           <w:shd w:val="clear" w:color="000000" w:fill="000000"/>
-          <w:lang/>
         </w:rPr>
         <w:t xml:space="preserve"> </w:t>
       </w:r>
@@ -1197,57 +1313,22 @@
           <w:tab w:val="left" w:pos="1677"/>
         </w:tabs>
         <w:rPr>
+          <w:sz w:val="32"/>
+          <w:szCs w:val="32"/>
+          <w:rtl/>
+          <w:lang w:bidi="ar-SY"/>
+        </w:rPr>
+      </w:pPr>
+      <w:r>
+        <w:rPr>
           <w:rFonts w:hint="cs"/>
           <w:sz w:val="32"/>
           <w:szCs w:val="32"/>
           <w:rtl/>
           <w:lang w:bidi="ar-SY"/>
         </w:rPr>
-      </w:pPr>
-      <w:r>
-        <w:rPr>
-          <w:rFonts w:hint="cs"/>
-          <w:sz w:val="32"/>
-          <w:szCs w:val="32"/>
-          <w:rtl/>
-          <w:lang w:bidi="ar-SY"/>
-        </w:rPr>
-        <w:t xml:space="preserve">تقوم </w:t>
-      </w:r>
-      <w:proofErr w:type="spellStart"/>
-      <w:r>
-        <w:rPr>
-          <w:rFonts w:hint="cs"/>
-          <w:sz w:val="32"/>
-          <w:szCs w:val="32"/>
-          <w:rtl/>
-          <w:lang w:bidi="ar-SY"/>
-        </w:rPr>
-        <w:t>الجافا</w:t>
-      </w:r>
-      <w:proofErr w:type="spellEnd"/>
-      <w:r>
-        <w:rPr>
-          <w:rFonts w:hint="cs"/>
-          <w:sz w:val="32"/>
-          <w:szCs w:val="32"/>
-          <w:rtl/>
-          <w:lang w:bidi="ar-SY"/>
-        </w:rPr>
-        <w:t xml:space="preserve"> تلقائياً بالتحويل بين الأنماط كما هو موضح عند </w:t>
-      </w:r>
-      <w:proofErr w:type="spellStart"/>
-      <w:r>
-        <w:rPr>
-          <w:rFonts w:hint="cs"/>
-          <w:sz w:val="32"/>
-          <w:szCs w:val="32"/>
-          <w:rtl/>
-          <w:lang w:bidi="ar-SY"/>
-        </w:rPr>
-        <w:t>الاسناد</w:t>
-      </w:r>
-      <w:proofErr w:type="spellEnd"/>
+        <w:t>تقوم الجافا تلقائياً بالتحويل بين الأنماط كما هو موضح عند الاسناد</w:t>
+      </w:r>
     </w:p>
     <w:p>
       <w:pPr>
@@ -1261,23 +1342,13 @@
           <w:lang w:bidi="ar-SY"/>
         </w:rPr>
       </w:pPr>
-      <w:proofErr w:type="spellStart"/>
-      <w:r>
-        <w:rPr>
-          <w:sz w:val="32"/>
-          <w:szCs w:val="32"/>
-          <w:lang w:bidi="ar-SY"/>
-        </w:rPr>
-        <w:t>int</w:t>
-      </w:r>
-      <w:proofErr w:type="spellEnd"/>
-      <w:r>
-        <w:rPr>
-          <w:sz w:val="32"/>
-          <w:szCs w:val="32"/>
-          <w:lang w:bidi="ar-SY"/>
-        </w:rPr>
-        <w:t xml:space="preserve"> num='s';</w:t>
+      <w:r>
+        <w:rPr>
+          <w:sz w:val="32"/>
+          <w:szCs w:val="32"/>
+          <w:lang w:bidi="ar-SY"/>
+        </w:rPr>
+        <w:t>int num='s';</w:t>
       </w:r>
     </w:p>
     <w:p>
@@ -1298,25 +1369,7 @@
           <w:szCs w:val="32"/>
           <w:lang w:bidi="ar-SY"/>
         </w:rPr>
-        <w:t xml:space="preserve">float </w:t>
-      </w:r>
-      <w:proofErr w:type="spellStart"/>
-      <w:r>
-        <w:rPr>
-          <w:sz w:val="32"/>
-          <w:szCs w:val="32"/>
-          <w:lang w:bidi="ar-SY"/>
-        </w:rPr>
-        <w:t>fnum</w:t>
-      </w:r>
-      <w:proofErr w:type="spellEnd"/>
-      <w:r>
-        <w:rPr>
-          <w:sz w:val="32"/>
-          <w:szCs w:val="32"/>
-          <w:lang w:bidi="ar-SY"/>
-        </w:rPr>
-        <w:t>=1236547890;</w:t>
+        <w:t>float fnum=1236547890;</w:t>
       </w:r>
     </w:p>
     <w:p>
@@ -1325,7 +1378,6 @@
           <w:tab w:val="left" w:pos="1677"/>
         </w:tabs>
         <w:rPr>
-          <w:rFonts w:hint="cs"/>
           <w:sz w:val="32"/>
           <w:szCs w:val="32"/>
           <w:rtl/>
@@ -1355,17 +1407,14 @@
           <w:lang w:bidi="ar-SY"/>
         </w:rPr>
       </w:pPr>
-      <w:proofErr w:type="spellStart"/>
-      <w:r>
-        <w:rPr>
-          <w:sz w:val="32"/>
-          <w:szCs w:val="32"/>
-          <w:lang w:bidi="ar-SY"/>
-        </w:rPr>
-        <w:lastRenderedPageBreak/>
+      <w:r>
+        <w:rPr>
+          <w:sz w:val="32"/>
+          <w:szCs w:val="32"/>
+          <w:lang w:bidi="ar-SY"/>
+        </w:rPr>
         <w:t>Integer.MAX_VALUE</w:t>
       </w:r>
-      <w:proofErr w:type="spellEnd"/>
       <w:r>
         <w:rPr>
           <w:sz w:val="32"/>
@@ -1422,7 +1471,6 @@
         </w:rPr>
         <w:t xml:space="preserve">float) </w:t>
       </w:r>
-      <w:proofErr w:type="spellStart"/>
       <w:r>
         <w:rPr>
           <w:sz w:val="32"/>
@@ -1431,7 +1479,6 @@
         </w:rPr>
         <w:t>Integer.MAX_VALUE</w:t>
       </w:r>
-      <w:proofErr w:type="spellEnd"/>
       <w:r>
         <w:rPr>
           <w:sz w:val="32"/>
@@ -1466,7 +1513,6 @@
           <w:tab w:val="left" w:pos="1677"/>
         </w:tabs>
         <w:rPr>
-          <w:rFonts w:hint="cs"/>
           <w:sz w:val="32"/>
           <w:szCs w:val="32"/>
           <w:rtl/>
@@ -1496,7 +1542,6 @@
           <w:lang w:bidi="ar-SY"/>
         </w:rPr>
       </w:pPr>
-      <w:proofErr w:type="spellStart"/>
       <w:r>
         <w:rPr>
           <w:sz w:val="32"/>
@@ -1511,16 +1556,7 @@
           <w:szCs w:val="32"/>
           <w:lang w:bidi="ar-SY"/>
         </w:rPr>
-        <w:t>.MAX_VALUE</w:t>
-      </w:r>
-      <w:proofErr w:type="spellEnd"/>
-      <w:r>
-        <w:rPr>
-          <w:sz w:val="32"/>
-          <w:szCs w:val="32"/>
-          <w:lang w:bidi="ar-SY"/>
-        </w:rPr>
-        <w:t>=</w:t>
+        <w:t>.MAX_VALUE=</w:t>
       </w:r>
       <w:r>
         <w:t xml:space="preserve"> </w:t>
@@ -1562,7 +1598,6 @@
         </w:rPr>
         <w:t xml:space="preserve">(float) </w:t>
       </w:r>
-      <w:proofErr w:type="spellStart"/>
       <w:r>
         <w:rPr>
           <w:sz w:val="32"/>
@@ -1579,7 +1614,6 @@
         </w:rPr>
         <w:t>.MAX_VALUE</w:t>
       </w:r>
-      <w:proofErr w:type="spellEnd"/>
       <w:r>
         <w:rPr>
           <w:sz w:val="32"/>
@@ -1636,7 +1670,6 @@
         </w:rPr>
         <w:t xml:space="preserve">(double) </w:t>
       </w:r>
-      <w:proofErr w:type="spellStart"/>
       <w:r>
         <w:rPr>
           <w:sz w:val="32"/>
@@ -1653,7 +1686,6 @@
         </w:rPr>
         <w:t>.MAX_VALUE</w:t>
       </w:r>
-      <w:proofErr w:type="spellEnd"/>
       <w:r>
         <w:rPr>
           <w:sz w:val="32"/>
@@ -1688,7 +1720,6 @@
           <w:tab w:val="left" w:pos="1677"/>
         </w:tabs>
         <w:rPr>
-          <w:rFonts w:hint="cs"/>
           <w:sz w:val="32"/>
           <w:szCs w:val="32"/>
           <w:rtl/>
@@ -1744,7 +1775,6 @@
         </w:rPr>
         <w:t xml:space="preserve"> </w:t>
       </w:r>
-      <w:proofErr w:type="spellStart"/>
       <w:r>
         <w:rPr>
           <w:rFonts w:ascii="Arial" w:hAnsi="Arial" w:cs="Arial"/>
@@ -1775,7 +1805,6 @@
         </w:rPr>
         <w:t>ة</w:t>
       </w:r>
-      <w:proofErr w:type="spellEnd"/>
       <w:r>
         <w:rPr>
           <w:rFonts w:hint="cs"/>
@@ -1799,41 +1828,13 @@
           <w:lang w:bidi="ar-SY"/>
         </w:rPr>
       </w:pPr>
-      <w:proofErr w:type="spellStart"/>
-      <w:r>
-        <w:rPr>
-          <w:sz w:val="32"/>
-          <w:szCs w:val="32"/>
-          <w:lang w:bidi="ar-SY"/>
-        </w:rPr>
-        <w:t>Int</w:t>
-      </w:r>
-      <w:proofErr w:type="spellEnd"/>
-      <w:r>
-        <w:rPr>
-          <w:sz w:val="32"/>
-          <w:szCs w:val="32"/>
-          <w:lang w:bidi="ar-SY"/>
-        </w:rPr>
-        <w:t xml:space="preserve"> x=(</w:t>
-      </w:r>
-      <w:proofErr w:type="spellStart"/>
-      <w:r>
-        <w:rPr>
-          <w:sz w:val="32"/>
-          <w:szCs w:val="32"/>
-          <w:lang w:bidi="ar-SY"/>
-        </w:rPr>
-        <w:t>int</w:t>
-      </w:r>
-      <w:proofErr w:type="spellEnd"/>
-      <w:r>
-        <w:rPr>
-          <w:sz w:val="32"/>
-          <w:szCs w:val="32"/>
-          <w:lang w:bidi="ar-SY"/>
-        </w:rPr>
-        <w:t>)1.5=1;</w:t>
+      <w:r>
+        <w:rPr>
+          <w:sz w:val="32"/>
+          <w:szCs w:val="32"/>
+          <w:lang w:bidi="ar-SY"/>
+        </w:rPr>
+        <w:t>Int x=(int)1.5=1;</w:t>
       </w:r>
     </w:p>
     <w:p>
@@ -1842,7 +1843,6 @@
           <w:tab w:val="left" w:pos="1677"/>
         </w:tabs>
         <w:rPr>
-          <w:rFonts w:hint="cs"/>
           <w:sz w:val="32"/>
           <w:szCs w:val="32"/>
           <w:rtl/>
@@ -2215,7 +2215,7 @@
     <w:lsdException w:name="Bibliography" w:uiPriority="37"/>
     <w:lsdException w:name="TOC Heading" w:uiPriority="39" w:qFormat="1"/>
   </w:latentStyles>
-  <w:style w:type="paragraph" w:default="1" w:styleId="Normal">
+  <w:style w:type="paragraph" w:default="1" w:styleId="a">
     <w:name w:val="Normal"/>
     <w:qFormat/>
     <w:rsid w:val="000A7C59"/>
@@ -2223,13 +2223,13 @@
       <w:bidi/>
     </w:pPr>
   </w:style>
-  <w:style w:type="character" w:default="1" w:styleId="DefaultParagraphFont">
+  <w:style w:type="character" w:default="1" w:styleId="a0">
     <w:name w:val="Default Paragraph Font"/>
     <w:uiPriority w:val="1"/>
     <w:semiHidden/>
     <w:unhideWhenUsed/>
   </w:style>
-  <w:style w:type="table" w:default="1" w:styleId="TableNormal">
+  <w:style w:type="table" w:default="1" w:styleId="a1">
     <w:name w:val="Normal Table"/>
     <w:uiPriority w:val="99"/>
     <w:semiHidden/>
@@ -2245,15 +2245,15 @@
       </w:tblCellMar>
     </w:tblPr>
   </w:style>
-  <w:style w:type="numbering" w:default="1" w:styleId="NoList">
+  <w:style w:type="numbering" w:default="1" w:styleId="a2">
     <w:name w:val="No List"/>
     <w:uiPriority w:val="99"/>
     <w:semiHidden/>
     <w:unhideWhenUsed/>
   </w:style>
-  <w:style w:type="paragraph" w:styleId="ListParagraph">
+  <w:style w:type="paragraph" w:styleId="a3">
     <w:name w:val="List Paragraph"/>
-    <w:basedOn w:val="Normal"/>
+    <w:basedOn w:val="a"/>
     <w:uiPriority w:val="34"/>
     <w:qFormat/>
     <w:rsid w:val="001A22E1"/>
@@ -2262,9 +2262,9 @@
       <w:contextualSpacing/>
     </w:pPr>
   </w:style>
-  <w:style w:type="table" w:styleId="TableGrid">
+  <w:style w:type="table" w:styleId="a4">
     <w:name w:val="Table Grid"/>
-    <w:basedOn w:val="TableNormal"/>
+    <w:basedOn w:val="a1"/>
     <w:uiPriority w:val="59"/>
     <w:rsid w:val="001A22E1"/>
     <w:pPr>
@@ -2288,10 +2288,10 @@
       </w:tblCellMar>
     </w:tblPr>
   </w:style>
-  <w:style w:type="paragraph" w:styleId="BalloonText">
+  <w:style w:type="paragraph" w:styleId="a5">
     <w:name w:val="Balloon Text"/>
-    <w:basedOn w:val="Normal"/>
-    <w:link w:val="BalloonTextChar"/>
+    <w:basedOn w:val="a"/>
+    <w:link w:val="Char"/>
     <w:uiPriority w:val="99"/>
     <w:semiHidden/>
     <w:unhideWhenUsed/>
@@ -2305,10 +2305,10 @@
       <w:szCs w:val="16"/>
     </w:rPr>
   </w:style>
-  <w:style w:type="character" w:customStyle="1" w:styleId="BalloonTextChar">
-    <w:name w:val="Balloon Text Char"/>
-    <w:basedOn w:val="DefaultParagraphFont"/>
-    <w:link w:val="BalloonText"/>
+  <w:style w:type="character" w:customStyle="1" w:styleId="Char">
+    <w:name w:val="نص في بالون Char"/>
+    <w:basedOn w:val="a0"/>
+    <w:link w:val="a5"/>
     <w:uiPriority w:val="99"/>
     <w:semiHidden/>
     <w:rsid w:val="00493960"/>

</xml_diff>